<commit_message>
mars rover 2019-11-28 first
</commit_message>
<xml_diff>
--- a/Doc/English.docx
+++ b/Doc/English.docx
@@ -14,7 +14,16 @@
           <w:b w:val="0"/>
           <w:bCs w:val="0"/>
         </w:rPr>
-        <w:t xml:space="preserve">If you would like to use a Future for the </w:t>
+        <w:t xml:space="preserve">If you would like to use a Future </w:t>
+      </w:r>
+      <w:bookmarkStart w:id="0" w:name="_GoBack"/>
+      <w:r>
+        <w:rPr>
+          <w:b/>
+          <w:bCs/>
+          <w:u w:val="single"/>
+        </w:rPr>
+        <w:t xml:space="preserve">for the </w:t>
       </w:r>
       <w:r>
         <w:rPr>
@@ -23,17 +32,26 @@
           <w:color w:val="0070C0"/>
           <w:sz w:val="22"/>
           <w:szCs w:val="28"/>
+          <w:u w:val="single"/>
         </w:rPr>
         <w:t xml:space="preserve">sake </w:t>
       </w:r>
       <w:r>
         <w:rPr>
-          <w:b w:val="0"/>
-          <w:bCs w:val="0"/>
-        </w:rPr>
-        <w:t xml:space="preserve">of </w:t>
-      </w:r>
-      <w:bookmarkStart w:id="0" w:name="_GoBack"/>
+          <w:b/>
+          <w:bCs/>
+          <w:u w:val="single"/>
+        </w:rPr>
+        <w:t>of</w:t>
+      </w:r>
+      <w:bookmarkEnd w:id="0"/>
+      <w:r>
+        <w:rPr>
+          <w:b w:val="0"/>
+          <w:bCs w:val="0"/>
+        </w:rPr>
+        <w:t xml:space="preserve"> </w:t>
+      </w:r>
       <w:r>
         <w:rPr>
           <w:b/>
@@ -42,7 +60,6 @@
         </w:rPr>
         <w:t xml:space="preserve">cancellability </w:t>
       </w:r>
-      <w:bookmarkEnd w:id="0"/>
       <w:r>
         <w:rPr>
           <w:b w:val="0"/>

</xml_diff>

<commit_message>
remove mars rover project
</commit_message>
<xml_diff>
--- a/Doc/English.docx
+++ b/Doc/English.docx
@@ -9,6 +9,8 @@
           <w:bCs w:val="0"/>
         </w:rPr>
       </w:pPr>
+      <w:bookmarkStart w:id="0" w:name="_GoBack"/>
+      <w:bookmarkEnd w:id="0"/>
       <w:r>
         <w:rPr>
           <w:b w:val="0"/>
@@ -197,32 +199,34 @@
     </w:p>
     <w:p>
       <w:pPr>
-        <w:pStyle w:val="2"/>
-        <w:bidi w:val="0"/>
-        <w:rPr>
-          <w:lang w:val="en-US" w:eastAsia="zh-CN"/>
-        </w:rPr>
-      </w:pPr>
-      <w:r>
-        <w:rPr>
-          <w:lang w:val="en-US" w:eastAsia="zh-CN"/>
-        </w:rPr>
-        <w:t>Vintage</w:t>
-      </w:r>
-      <w:r>
-        <w:rPr>
-          <w:lang w:eastAsia="zh-CN"/>
-        </w:rPr>
-        <w:t xml:space="preserve"> </w:t>
-      </w:r>
-      <w:r>
-        <w:rPr>
-          <w:lang w:val="en-US" w:eastAsia="zh-CN"/>
-        </w:rPr>
-        <w:t>/ˈvɪn.tɪdʒ/</w:t>
-      </w:r>
-      <w:bookmarkStart w:id="0" w:name="_GoBack"/>
-      <w:bookmarkEnd w:id="0"/>
+        <w:pStyle w:val="3"/>
+        <w:keepNext w:val="0"/>
+        <w:keepLines w:val="0"/>
+        <w:widowControl/>
+        <w:suppressLineNumbers w:val="0"/>
+        <w:spacing w:before="0" w:beforeAutospacing="0" w:after="0" w:afterAutospacing="0" w:line="320" w:lineRule="atLeast"/>
+        <w:ind w:left="0" w:right="0"/>
+        <w:jc w:val="left"/>
+        <w:rPr>
+          <w:b/>
+          <w:bCs/>
+          <w:sz w:val="32"/>
+          <w:szCs w:val="32"/>
+        </w:rPr>
+      </w:pPr>
+      <w:r>
+        <w:rPr>
+          <w:rFonts w:ascii="Arial" w:hAnsi="Arial" w:cs="Arial"/>
+          <w:b/>
+          <w:bCs/>
+          <w:color w:val="1D2A57"/>
+          <w:kern w:val="0"/>
+          <w:sz w:val="32"/>
+          <w:szCs w:val="32"/>
+          <w:lang w:val="en-US" w:eastAsia="zh-CN" w:bidi="ar"/>
+        </w:rPr>
+        <w:t>Vintage /ˈvɪn.t̬ɪdʒ/</w:t>
+      </w:r>
     </w:p>
     <w:p>
       <w:pPr>
@@ -315,98 +319,6 @@
         <w:rPr>
           <w:b w:val="0"/>
           <w:bCs w:val="0"/>
-        </w:rPr>
-      </w:pPr>
-    </w:p>
-    <w:p>
-      <w:pPr>
-        <w:pStyle w:val="2"/>
-        <w:bidi w:val="0"/>
-        <w:rPr>
-          <w:lang w:val="en-US" w:eastAsia="zh-CN"/>
-        </w:rPr>
-      </w:pPr>
-      <w:r>
-        <w:t xml:space="preserve">Stage </w:t>
-      </w:r>
-      <w:r>
-        <w:rPr>
-          <w:lang w:val="en-US" w:eastAsia="zh-CN"/>
-        </w:rPr>
-        <w:t>/steɪdʒ/</w:t>
-      </w:r>
-    </w:p>
-    <w:p>
-      <w:pPr>
-        <w:ind w:firstLine="420" w:firstLineChars="0"/>
-        <w:rPr>
-          <w:lang w:eastAsia="zh-CN"/>
-        </w:rPr>
-      </w:pPr>
-      <w:r>
-        <w:rPr>
-          <w:lang w:eastAsia="zh-CN"/>
-        </w:rPr>
-        <w:t>A part of an activity or a period of development</w:t>
-      </w:r>
-    </w:p>
-    <w:p>
-      <w:pPr>
-        <w:ind w:firstLine="420" w:firstLineChars="0"/>
-        <w:rPr>
-          <w:lang w:eastAsia="zh-CN"/>
-        </w:rPr>
-      </w:pPr>
-      <w:r>
-        <w:rPr>
-          <w:lang w:eastAsia="zh-CN"/>
-        </w:rPr>
-        <w:t>One of the separate parts of a rocket, each part having its own engine</w:t>
-      </w:r>
-    </w:p>
-    <w:p>
-      <w:pPr>
-        <w:ind w:firstLine="420" w:firstLineChars="0"/>
-        <w:rPr>
-          <w:lang w:eastAsia="zh-CN"/>
-        </w:rPr>
-      </w:pPr>
-      <w:r>
-        <w:rPr>
-          <w:lang w:eastAsia="zh-CN"/>
-        </w:rPr>
-        <w:t>A particular area of public life</w:t>
-      </w:r>
-    </w:p>
-    <w:p>
-      <w:pPr>
-        <w:rPr>
-          <w:lang w:eastAsia="zh-CN"/>
-        </w:rPr>
-      </w:pPr>
-    </w:p>
-    <w:p>
-      <w:pPr>
-        <w:pStyle w:val="2"/>
-        <w:bidi w:val="0"/>
-      </w:pPr>
-      <w:r>
-        <w:rPr>
-          <w:lang w:eastAsia="zh-CN"/>
-        </w:rPr>
-        <w:t xml:space="preserve">Scenario </w:t>
-      </w:r>
-      <w:r>
-        <w:rPr>
-          <w:lang w:val="en-US" w:eastAsia="zh-CN"/>
-        </w:rPr>
-        <w:t>/səˈner.i.oʊ/</w:t>
-      </w:r>
-    </w:p>
-    <w:p>
-      <w:pPr>
-        <w:rPr>
-          <w:lang w:eastAsia="zh-CN"/>
         </w:rPr>
       </w:pPr>
     </w:p>
@@ -549,7 +461,7 @@
     <w:lsdException w:unhideWhenUsed="0" w:uiPriority="0" w:semiHidden="0" w:name="Document Map"/>
     <w:lsdException w:unhideWhenUsed="0" w:uiPriority="0" w:semiHidden="0" w:name="Plain Text"/>
     <w:lsdException w:unhideWhenUsed="0" w:uiPriority="0" w:semiHidden="0" w:name="E-mail Signature"/>
-    <w:lsdException w:qFormat="1" w:unhideWhenUsed="0" w:uiPriority="0" w:semiHidden="0" w:name="Normal (Web)"/>
+    <w:lsdException w:unhideWhenUsed="0" w:uiPriority="0" w:semiHidden="0" w:name="Normal (Web)"/>
     <w:lsdException w:unhideWhenUsed="0" w:uiPriority="0" w:semiHidden="0" w:name="HTML Acronym"/>
     <w:lsdException w:unhideWhenUsed="0" w:uiPriority="0" w:semiHidden="0" w:name="HTML Address"/>
     <w:lsdException w:unhideWhenUsed="0" w:uiPriority="0" w:semiHidden="0" w:name="HTML Cite"/>
@@ -766,7 +678,6 @@
   <w:style w:type="paragraph" w:styleId="3">
     <w:name w:val="Normal (Web)"/>
     <w:basedOn w:val="1"/>
-    <w:qFormat/>
     <w:uiPriority w:val="0"/>
     <w:rPr>
       <w:sz w:val="24"/>

</xml_diff>